<commit_message>
Plantillas informes de nómina
Plantilla de para personalizar los informes de nómina. La de AOP, genera los campos que pueden ser llamados. En la de informe se genera el documento que se podrá descargar en PDF a través del servidor Apex Office Print
</commit_message>
<xml_diff>
--- a/project-docs/memoria/plantilla_informe_nomina.docx
+++ b/project-docs/memoria/plantilla_informe_nomina.docx
@@ -31,7 +31,6 @@
           <w:bCs/>
           <w:sz w:val="28"/>
           <w:szCs w:val="28"/>
-          <w:u w:val="single"/>
         </w:rPr>
       </w:pPr>
       <w:r>
@@ -43,6 +42,90 @@
           <w:u w:val="single"/>
         </w:rPr>
         <w:t>INFORME NÓMINA</w:t>
+      </w:r>
+      <w:r>
+        <w:rPr>
+          <w:b/>
+          <w:bCs/>
+          <w:sz w:val="28"/>
+          <w:szCs w:val="28"/>
+          <w:u w:val="single"/>
+        </w:rPr>
+        <w:t>:</w:t>
+      </w:r>
+      <w:r>
+        <w:rPr>
+          <w:b/>
+          <w:bCs/>
+          <w:sz w:val="28"/>
+          <w:szCs w:val="28"/>
+        </w:rPr>
+        <w:t xml:space="preserve"> (</w:t>
+      </w:r>
+      <w:r>
+        <w:rPr>
+          <w:b/>
+          <w:bCs/>
+          <w:sz w:val="28"/>
+          <w:szCs w:val="28"/>
+        </w:rPr>
+        <w:t>{InformeNomPDF2[0</w:t>
+      </w:r>
+      <w:proofErr w:type="gramStart"/>
+      <w:r>
+        <w:rPr>
+          <w:b/>
+          <w:bCs/>
+          <w:sz w:val="28"/>
+          <w:szCs w:val="28"/>
+        </w:rPr>
+        <w:t>].MES</w:t>
+      </w:r>
+      <w:proofErr w:type="gramEnd"/>
+      <w:r>
+        <w:rPr>
+          <w:b/>
+          <w:bCs/>
+          <w:sz w:val="28"/>
+          <w:szCs w:val="28"/>
+        </w:rPr>
+        <w:t>_PEDIDO}</w:t>
+      </w:r>
+      <w:r>
+        <w:rPr>
+          <w:b/>
+          <w:bCs/>
+          <w:sz w:val="28"/>
+          <w:szCs w:val="28"/>
+        </w:rPr>
+        <w:t xml:space="preserve"> </w:t>
+      </w:r>
+      <w:r>
+        <w:rPr>
+          <w:b/>
+          <w:bCs/>
+          <w:sz w:val="28"/>
+          <w:szCs w:val="28"/>
+        </w:rPr>
+        <w:t xml:space="preserve">/ </w:t>
+      </w:r>
+      <w:r>
+        <w:rPr>
+          <w:b/>
+          <w:bCs/>
+          <w:sz w:val="28"/>
+          <w:szCs w:val="28"/>
+        </w:rPr>
+        <w:t>{InformeNomPDF2[0].ANNO_PEDIDO}</w:t>
+      </w:r>
+      <w:r>
+        <w:rPr>
+          <w:b/>
+          <w:bCs/>
+          <w:sz w:val="28"/>
+          <w:szCs w:val="28"/>
+        </w:rPr>
+        <w:t>)</w:t>
       </w:r>
     </w:p>
     <w:p>
@@ -59,20 +142,21 @@
       <w:tblPr>
         <w:tblStyle w:val="Tablaconcuadrcula"/>
         <w:tblW w:w="0" w:type="auto"/>
+        <w:tblLayout w:type="fixed"/>
         <w:tblLook w:val="04A0" w:firstRow="1" w:lastRow="0" w:firstColumn="1" w:lastColumn="0" w:noHBand="0" w:noVBand="1"/>
       </w:tblPr>
       <w:tblGrid>
-        <w:gridCol w:w="1820"/>
-        <w:gridCol w:w="3236"/>
-        <w:gridCol w:w="1983"/>
-        <w:gridCol w:w="1571"/>
-        <w:gridCol w:w="3194"/>
-        <w:gridCol w:w="2190"/>
+        <w:gridCol w:w="1980"/>
+        <w:gridCol w:w="2977"/>
+        <w:gridCol w:w="1847"/>
+        <w:gridCol w:w="1838"/>
+        <w:gridCol w:w="2410"/>
+        <w:gridCol w:w="2942"/>
       </w:tblGrid>
       <w:tr>
         <w:tc>
           <w:tcPr>
-            <w:tcW w:w="1820" w:type="dxa"/>
+            <w:tcW w:w="1980" w:type="dxa"/>
           </w:tcPr>
           <w:p>
             <w:pPr>
@@ -80,16 +164,16 @@
               <w:rPr>
                 <w:b/>
                 <w:bCs/>
-                <w:sz w:val="28"/>
-                <w:szCs w:val="28"/>
+                <w:sz w:val="24"/>
+                <w:szCs w:val="24"/>
               </w:rPr>
             </w:pPr>
             <w:r>
               <w:rPr>
                 <w:b/>
                 <w:bCs/>
-                <w:sz w:val="28"/>
-                <w:szCs w:val="28"/>
+                <w:sz w:val="24"/>
+                <w:szCs w:val="24"/>
               </w:rPr>
               <w:t>ORGANICA</w:t>
             </w:r>
@@ -97,7 +181,7 @@
         </w:tc>
         <w:tc>
           <w:tcPr>
-            <w:tcW w:w="3236" w:type="dxa"/>
+            <w:tcW w:w="2977" w:type="dxa"/>
           </w:tcPr>
           <w:p>
             <w:pPr>
@@ -105,16 +189,16 @@
               <w:rPr>
                 <w:b/>
                 <w:bCs/>
-                <w:sz w:val="28"/>
-                <w:szCs w:val="28"/>
+                <w:sz w:val="24"/>
+                <w:szCs w:val="24"/>
               </w:rPr>
             </w:pPr>
             <w:r>
               <w:rPr>
                 <w:b/>
                 <w:bCs/>
-                <w:sz w:val="28"/>
-                <w:szCs w:val="28"/>
+                <w:sz w:val="24"/>
+                <w:szCs w:val="24"/>
               </w:rPr>
               <w:t>NOMBRE</w:t>
             </w:r>
@@ -122,7 +206,7 @@
         </w:tc>
         <w:tc>
           <w:tcPr>
-            <w:tcW w:w="1983" w:type="dxa"/>
+            <w:tcW w:w="1847" w:type="dxa"/>
           </w:tcPr>
           <w:p>
             <w:pPr>
@@ -130,16 +214,16 @@
               <w:rPr>
                 <w:b/>
                 <w:bCs/>
-                <w:sz w:val="28"/>
-                <w:szCs w:val="28"/>
+                <w:sz w:val="24"/>
+                <w:szCs w:val="24"/>
               </w:rPr>
             </w:pPr>
             <w:r>
               <w:rPr>
                 <w:b/>
                 <w:bCs/>
-                <w:sz w:val="28"/>
-                <w:szCs w:val="28"/>
+                <w:sz w:val="24"/>
+                <w:szCs w:val="24"/>
               </w:rPr>
               <w:t>MENSUALIDAD</w:t>
             </w:r>
@@ -147,7 +231,7 @@
         </w:tc>
         <w:tc>
           <w:tcPr>
-            <w:tcW w:w="1571" w:type="dxa"/>
+            <w:tcW w:w="1838" w:type="dxa"/>
           </w:tcPr>
           <w:p>
             <w:pPr>
@@ -155,16 +239,16 @@
               <w:rPr>
                 <w:b/>
                 <w:bCs/>
-                <w:sz w:val="28"/>
-                <w:szCs w:val="28"/>
+                <w:sz w:val="24"/>
+                <w:szCs w:val="24"/>
               </w:rPr>
             </w:pPr>
             <w:r>
               <w:rPr>
                 <w:b/>
                 <w:bCs/>
-                <w:sz w:val="28"/>
-                <w:szCs w:val="28"/>
+                <w:sz w:val="24"/>
+                <w:szCs w:val="24"/>
               </w:rPr>
               <w:t>SEC-SOCIAL</w:t>
             </w:r>
@@ -172,7 +256,7 @@
         </w:tc>
         <w:tc>
           <w:tcPr>
-            <w:tcW w:w="3194" w:type="dxa"/>
+            <w:tcW w:w="2410" w:type="dxa"/>
           </w:tcPr>
           <w:p>
             <w:pPr>
@@ -180,16 +264,16 @@
               <w:rPr>
                 <w:b/>
                 <w:bCs/>
-                <w:sz w:val="28"/>
-                <w:szCs w:val="28"/>
+                <w:sz w:val="24"/>
+                <w:szCs w:val="24"/>
               </w:rPr>
             </w:pPr>
             <w:r>
               <w:rPr>
                 <w:b/>
                 <w:bCs/>
-                <w:sz w:val="28"/>
-                <w:szCs w:val="28"/>
+                <w:sz w:val="24"/>
+                <w:szCs w:val="24"/>
               </w:rPr>
               <w:t>TOTAL</w:t>
             </w:r>
@@ -197,7 +281,7 @@
         </w:tc>
         <w:tc>
           <w:tcPr>
-            <w:tcW w:w="2190" w:type="dxa"/>
+            <w:tcW w:w="2942" w:type="dxa"/>
           </w:tcPr>
           <w:p>
             <w:pPr>
@@ -205,16 +289,16 @@
               <w:rPr>
                 <w:b/>
                 <w:bCs/>
-                <w:sz w:val="28"/>
-                <w:szCs w:val="28"/>
+                <w:sz w:val="24"/>
+                <w:szCs w:val="24"/>
               </w:rPr>
             </w:pPr>
             <w:r>
               <w:rPr>
                 <w:b/>
                 <w:bCs/>
-                <w:sz w:val="28"/>
-                <w:szCs w:val="28"/>
+                <w:sz w:val="24"/>
+                <w:szCs w:val="24"/>
               </w:rPr>
               <w:t>OBSERVACIONES</w:t>
             </w:r>
@@ -224,26 +308,28 @@
       <w:tr>
         <w:tc>
           <w:tcPr>
-            <w:tcW w:w="1820" w:type="dxa"/>
-            <w:tcBorders>
-              <w:bottom w:val="single" w:sz="4" w:space="0" w:color="auto"/>
-            </w:tcBorders>
+            <w:tcW w:w="1980" w:type="dxa"/>
           </w:tcPr>
           <w:p>
             <w:r>
-              <w:t xml:space="preserve">{#aopireportdata} </w:t>
-            </w:r>
-            <w:r>
-              <w:t>{ORGANICA}</w:t>
+              <w:t>{#InformeNomPDF</w:t>
+            </w:r>
+            <w:proofErr w:type="gramStart"/>
+            <w:r>
+              <w:t>2}</w:t>
+            </w:r>
+            <w:r>
+              <w:t>{</w:t>
+            </w:r>
+            <w:proofErr w:type="gramEnd"/>
+            <w:r>
+              <w:t>ORGANICA}</w:t>
             </w:r>
           </w:p>
         </w:tc>
         <w:tc>
           <w:tcPr>
-            <w:tcW w:w="3236" w:type="dxa"/>
-            <w:tcBorders>
-              <w:bottom w:val="single" w:sz="4" w:space="0" w:color="auto"/>
-            </w:tcBorders>
+            <w:tcW w:w="2977" w:type="dxa"/>
           </w:tcPr>
           <w:p>
             <w:r>
@@ -253,123 +339,171 @@
         </w:tc>
         <w:tc>
           <w:tcPr>
-            <w:tcW w:w="1983" w:type="dxa"/>
+            <w:tcW w:w="1847" w:type="dxa"/>
+          </w:tcPr>
+          <w:p>
+            <w:pPr>
+              <w:rPr>
+                <w:b/>
+                <w:bCs/>
+                <w:sz w:val="28"/>
+                <w:szCs w:val="28"/>
+                <w:u w:val="single"/>
+              </w:rPr>
+            </w:pPr>
+            <w:r>
+              <w:t>{MENSUALIDAD}</w:t>
+            </w:r>
+          </w:p>
+        </w:tc>
+        <w:tc>
+          <w:tcPr>
+            <w:tcW w:w="1838" w:type="dxa"/>
+          </w:tcPr>
+          <w:p>
+            <w:pPr>
+              <w:rPr>
+                <w:b/>
+                <w:bCs/>
+                <w:sz w:val="28"/>
+                <w:szCs w:val="28"/>
+                <w:u w:val="single"/>
+              </w:rPr>
+            </w:pPr>
+            <w:r>
+              <w:t>{SEG_SOC}</w:t>
+            </w:r>
+          </w:p>
+        </w:tc>
+        <w:tc>
+          <w:tcPr>
+            <w:tcW w:w="2410" w:type="dxa"/>
+          </w:tcPr>
+          <w:p>
+            <w:pPr>
+              <w:jc w:val="center"/>
+            </w:pPr>
+            <w:r>
+              <w:t>{TOTAL}</w:t>
+            </w:r>
+          </w:p>
+        </w:tc>
+        <w:tc>
+          <w:tcPr>
+            <w:tcW w:w="2942" w:type="dxa"/>
+          </w:tcPr>
+          <w:p>
+            <w:r>
+              <w:t>{OBSERVACIONES}</w:t>
+            </w:r>
+            <w:r>
+              <w:br/>
+            </w:r>
+            <w:r>
+              <w:rPr>
+                <w:rStyle w:val="normaltextrun"/>
+                <w:rFonts w:ascii="Calibri" w:hAnsi="Calibri" w:cs="Calibri"/>
+                <w:color w:val="000000"/>
+                <w:shd w:val="clear" w:color="auto" w:fill="FFFFFF"/>
+                <w:lang w:val="en-US"/>
+              </w:rPr>
+              <w:t>{/InformeNomPDF2}</w:t>
+            </w:r>
+          </w:p>
+        </w:tc>
+      </w:tr>
+      <w:tr>
+        <w:tc>
+          <w:tcPr>
+            <w:tcW w:w="8642" w:type="dxa"/>
+            <w:gridSpan w:val="4"/>
             <w:tcBorders>
               <w:bottom w:val="single" w:sz="4" w:space="0" w:color="auto"/>
             </w:tcBorders>
           </w:tcPr>
           <w:p>
             <w:pPr>
+              <w:jc w:val="right"/>
+              <w:rPr>
+                <w:b/>
+                <w:bCs/>
+              </w:rPr>
+            </w:pPr>
+            <w:proofErr w:type="gramStart"/>
+            <w:r>
               <w:rPr>
                 <w:b/>
                 <w:bCs/>
                 <w:sz w:val="28"/>
                 <w:szCs w:val="28"/>
-                <w:u w:val="single"/>
-              </w:rPr>
-            </w:pPr>
-            <w:r>
-              <w:t>{MENSUALIDAD}</w:t>
+              </w:rPr>
+              <w:t>TOTAL</w:t>
+            </w:r>
+            <w:proofErr w:type="gramEnd"/>
+            <w:r>
+              <w:rPr>
+                <w:b/>
+                <w:bCs/>
+                <w:sz w:val="28"/>
+                <w:szCs w:val="28"/>
+              </w:rPr>
+              <w:t xml:space="preserve"> </w:t>
+            </w:r>
+            <w:r>
+              <w:rPr>
+                <w:b/>
+                <w:bCs/>
+                <w:sz w:val="28"/>
+                <w:szCs w:val="28"/>
+              </w:rPr>
+              <w:t>GENERAL</w:t>
             </w:r>
           </w:p>
         </w:tc>
         <w:tc>
           <w:tcPr>
-            <w:tcW w:w="1571" w:type="dxa"/>
+            <w:tcW w:w="2410" w:type="dxa"/>
             <w:tcBorders>
               <w:bottom w:val="single" w:sz="4" w:space="0" w:color="auto"/>
             </w:tcBorders>
           </w:tcPr>
           <w:p>
             <w:pPr>
-              <w:rPr>
-                <w:b/>
-                <w:bCs/>
-                <w:sz w:val="28"/>
-                <w:szCs w:val="28"/>
-                <w:u w:val="single"/>
-              </w:rPr>
+              <w:jc w:val="center"/>
             </w:pPr>
             <w:r>
-              <w:t>{SEG_SOC}</w:t>
+              <w:rPr>
+                <w:b/>
+                <w:bCs/>
+              </w:rPr>
+              <w:t>{InformeNomPDF2[0</w:t>
+            </w:r>
+            <w:proofErr w:type="gramStart"/>
+            <w:r>
+              <w:rPr>
+                <w:b/>
+                <w:bCs/>
+              </w:rPr>
+              <w:t>].TOTAL</w:t>
+            </w:r>
+            <w:proofErr w:type="gramEnd"/>
+            <w:r>
+              <w:rPr>
+                <w:b/>
+                <w:bCs/>
+              </w:rPr>
+              <w:t>_GENERAL}</w:t>
             </w:r>
           </w:p>
         </w:tc>
         <w:tc>
           <w:tcPr>
-            <w:tcW w:w="3194" w:type="dxa"/>
+            <w:tcW w:w="2942" w:type="dxa"/>
             <w:tcBorders>
               <w:bottom w:val="single" w:sz="4" w:space="0" w:color="auto"/>
             </w:tcBorders>
           </w:tcPr>
-          <w:p>
-            <w:r>
-              <w:t>{TOTAL}</w:t>
-            </w:r>
-          </w:p>
-        </w:tc>
-        <w:tc>
-          <w:tcPr>
-            <w:tcW w:w="2190" w:type="dxa"/>
-            <w:tcBorders>
-              <w:bottom w:val="single" w:sz="4" w:space="0" w:color="auto"/>
-            </w:tcBorders>
-          </w:tcPr>
-          <w:p>
-            <w:r>
-              <w:t>{OBSERVACIONES}</w:t>
-            </w:r>
-            <w:r>
-              <w:br/>
-            </w:r>
-            <w:r>
-              <w:rPr>
-                <w:rStyle w:val="normaltextrun"/>
-                <w:rFonts w:ascii="Calibri" w:hAnsi="Calibri" w:cs="Calibri"/>
-                <w:b/>
-                <w:bCs/>
-                <w:color w:val="000000"/>
-                <w:shd w:val="clear" w:color="auto" w:fill="FFFFFF"/>
-                <w:lang w:val="en-US"/>
-              </w:rPr>
-              <w:t>{/</w:t>
-            </w:r>
-            <w:proofErr w:type="spellStart"/>
-            <w:r>
-              <w:rPr>
-                <w:rStyle w:val="normaltextrun"/>
-                <w:rFonts w:ascii="Calibri" w:hAnsi="Calibri" w:cs="Calibri"/>
-                <w:b/>
-                <w:bCs/>
-                <w:color w:val="000000"/>
-                <w:shd w:val="clear" w:color="auto" w:fill="FFFFFF"/>
-                <w:lang w:val="en-US"/>
-              </w:rPr>
-              <w:t>aopireportdata</w:t>
-            </w:r>
-            <w:proofErr w:type="spellEnd"/>
-            <w:r>
-              <w:rPr>
-                <w:rStyle w:val="normaltextrun"/>
-                <w:rFonts w:ascii="Calibri" w:hAnsi="Calibri" w:cs="Calibri"/>
-                <w:b/>
-                <w:bCs/>
-                <w:color w:val="000000"/>
-                <w:shd w:val="clear" w:color="auto" w:fill="FFFFFF"/>
-                <w:lang w:val="en-US"/>
-              </w:rPr>
-              <w:t>}</w:t>
-            </w:r>
-            <w:r>
-              <w:rPr>
-                <w:rStyle w:val="scxw41205241"/>
-                <w:rFonts w:ascii="Calibri" w:hAnsi="Calibri" w:cs="Calibri"/>
-                <w:color w:val="000000"/>
-                <w:shd w:val="clear" w:color="auto" w:fill="FFFFFF"/>
-              </w:rPr>
-              <w:t> </w:t>
-            </w:r>
-          </w:p>
+          <w:p/>
         </w:tc>
       </w:tr>
     </w:tbl>

</xml_diff>